<commit_message>
Chapter 3 first draft done
</commit_message>
<xml_diff>
--- a/Notes/INTRO/Biology/Resistance.docx
+++ b/Notes/INTRO/Biology/Resistance.docx
@@ -571,28 +571,16 @@
           <w:sz w:val="22"/>
           <w:szCs w:val="22"/>
         </w:rPr>
-        <w:t>), or the two could be fundamentally linked.</w:t>
-      </w:r>
-    </w:p>
-    <w:p>
-      <w:pPr>
-        <w:jc w:val="both"/>
-        <w:rPr>
-          <w:color w:val="000000" w:themeColor="text1"/>
-          <w:sz w:val="22"/>
-          <w:szCs w:val="22"/>
-        </w:rPr>
-      </w:pPr>
-    </w:p>
-    <w:p>
-      <w:pPr>
-        <w:jc w:val="both"/>
-        <w:rPr>
-          <w:color w:val="000000" w:themeColor="text1"/>
-          <w:sz w:val="22"/>
-          <w:szCs w:val="22"/>
-        </w:rPr>
-      </w:pPr>
+        <w:t>), or the two could be fundamentally linked</w:t>
+      </w:r>
+      <w:r>
+        <w:rPr>
+          <w:color w:val="000000" w:themeColor="text1"/>
+          <w:sz w:val="22"/>
+          <w:szCs w:val="22"/>
+        </w:rPr>
+        <w:t>.</w:t>
+      </w:r>
     </w:p>
     <w:sectPr>
       <w:pgSz w:w="11900" w:h="16840"/>

</xml_diff>